<commit_message>
logger fix und doppelte instanzierung des session managers
</commit_message>
<xml_diff>
--- a/src/data/Spesenabrechnung_Vorlage.docx
+++ b/src/data/Spesenabrechnung_Vorlage.docx
@@ -56,6 +56,7 @@
                 <w:tab w:val="left" w:pos="6410"/>
                 <w:tab w:val="left" w:pos="8030"/>
               </w:tabs>
+              <w:jc w:val="both"/>
               <w:rPr>
                 <w:rFonts w:cs="Arial"/>
               </w:rPr>
@@ -91,6 +92,7 @@
                 <w:tab w:val="left" w:pos="6410"/>
                 <w:tab w:val="left" w:pos="8030"/>
               </w:tabs>
+              <w:jc w:val="both"/>
               <w:rPr>
                 <w:rFonts w:cs="Arial"/>
               </w:rPr>
@@ -127,6 +129,7 @@
                 <w:tab w:val="left" w:pos="6410"/>
                 <w:tab w:val="left" w:pos="8030"/>
               </w:tabs>
+              <w:jc w:val="both"/>
               <w:rPr>
                 <w:rFonts w:cs="Arial"/>
               </w:rPr>
@@ -2054,7 +2057,7 @@
       <w:rPr>
         <w:noProof/>
       </w:rPr>
-      <w:pict w14:anchorId="49806EE7">
+      <w:pict w14:anchorId="544AF9EA">
         <v:shapetype id="_x0000_t75" coordsize="21600,21600" o:spt="75" o:preferrelative="t" path="m@4@5l@4@11@9@11@9@5xe" filled="f" stroked="f">
           <v:stroke joinstyle="miter"/>
           <v:formulas>
@@ -2652,6 +2655,7 @@
   <w:style w:type="character" w:default="1" w:styleId="Absatz-Standardschriftart">
     <w:name w:val="Default Paragraph Font"/>
     <w:uiPriority w:val="1"/>
+    <w:semiHidden/>
     <w:unhideWhenUsed/>
   </w:style>
   <w:style w:type="table" w:default="1" w:styleId="NormaleTabelle">

</xml_diff>

<commit_message>
fix checkboxes in docx generation
</commit_message>
<xml_diff>
--- a/src/data/Spesenabrechnung_Vorlage.docx
+++ b/src/data/Spesenabrechnung_Vorlage.docx
@@ -56,16 +56,75 @@
                 <w:tab w:val="left" w:pos="6410"/>
                 <w:tab w:val="left" w:pos="8030"/>
               </w:tabs>
-              <w:jc w:val="both"/>
-              <w:rPr>
-                <w:rFonts w:cs="Arial"/>
-              </w:rPr>
-            </w:pPr>
-            <w:r>
-              <w:rPr>
-                <w:rFonts w:cs="Arial"/>
-              </w:rPr>
-              <w:t>{{CHECKBOX_PUNKTSPIEL}} Punktspiel {{CHECKBOX_POKALSPIEL}} Pokalspiel {{CHECKBOX_ENTSCHEIDUNG}} Entscheidungsspiel {{CHECKBOX_FREUNDSCHAFT}} Freundschaftsspiel</w:t>
+              <w:rPr>
+                <w:rFonts w:cs="Arial"/>
+              </w:rPr>
+            </w:pPr>
+            <w:r>
+              <w:rPr>
+                <w:rFonts w:ascii="Segoe UI Symbol" w:hAnsi="Segoe UI Symbol" w:cs="Arial"/>
+              </w:rPr>
+              <w:t>{{CHECKBOX_PUNKTSPIEL}}</w:t>
+            </w:r>
+            <w:r>
+              <w:rPr>
+                <w:rFonts w:cs="Arial"/>
+              </w:rPr>
+              <w:t xml:space="preserve"> Punktspiel</w:t>
+            </w:r>
+            <w:r>
+              <w:rPr>
+                <w:rFonts w:cs="Arial"/>
+              </w:rPr>
+              <w:tab/>
+            </w:r>
+            <w:r>
+              <w:rPr>
+                <w:rFonts w:ascii="Segoe UI Symbol" w:hAnsi="Segoe UI Symbol" w:cs="Arial"/>
+              </w:rPr>
+              <w:t>{{CHECKBOX_POKALSPIEL}}</w:t>
+            </w:r>
+            <w:r>
+              <w:rPr>
+                <w:rFonts w:cs="Arial"/>
+              </w:rPr>
+              <w:t xml:space="preserve"> Pokalspiel</w:t>
+            </w:r>
+            <w:r>
+              <w:rPr>
+                <w:rFonts w:cs="Arial"/>
+              </w:rPr>
+              <w:tab/>
+            </w:r>
+            <w:r>
+              <w:rPr>
+                <w:rFonts w:ascii="Segoe UI Symbol" w:hAnsi="Segoe UI Symbol" w:cs="Arial"/>
+              </w:rPr>
+              <w:t>{{CHECKBOX_ENTSCHEIDUNG}}</w:t>
+            </w:r>
+            <w:r>
+              <w:rPr>
+                <w:rFonts w:cs="Arial"/>
+              </w:rPr>
+              <w:t xml:space="preserve"> Entscheidungsspiel</w:t>
+            </w:r>
+            <w:r>
+              <w:rPr>
+                <w:rFonts w:cs="Arial"/>
+              </w:rPr>
+              <w:tab/>
+            </w:r>
+            <w:r>
+              <w:rPr>
+                <w:rFonts w:ascii="Segoe UI Symbol" w:hAnsi="Segoe UI Symbol" w:cs="Arial"/>
+              </w:rPr>
+              <w:t>{{CHECKBOX_FREUNDSCHAFT}}</w:t>
+            </w:r>
+            <w:r>
+              <w:rPr>
+                <w:rFonts w:cs="Arial"/>
+              </w:rPr>
+              <w:t xml:space="preserve"> Freundschaftsspiel</w:t>
             </w:r>
           </w:p>
         </w:tc>
@@ -92,16 +151,105 @@
                 <w:tab w:val="left" w:pos="6410"/>
                 <w:tab w:val="left" w:pos="8030"/>
               </w:tabs>
-              <w:jc w:val="both"/>
-              <w:rPr>
-                <w:rFonts w:cs="Arial"/>
-              </w:rPr>
-            </w:pPr>
-            <w:r>
-              <w:rPr>
-                <w:rFonts w:cs="Arial"/>
-              </w:rPr>
-              <w:t>{{CHECKBOX_MAENNER}} Männer {{CHECKBOX_FRAUEN}} Frauen {{CHECKBOX_MAEDCHEN}} Mädchen {{CHECKBOX_ALTE_HERREN}} Alte Herren {{CHECKBOX_SONSTIGE}} Sonstige</w:t>
+              <w:rPr>
+                <w:rFonts w:cs="Arial"/>
+              </w:rPr>
+            </w:pPr>
+            <w:r>
+              <w:rPr>
+                <w:rFonts w:ascii="Segoe UI Symbol" w:hAnsi="Segoe UI Symbol" w:cs="Arial"/>
+              </w:rPr>
+              <w:t>{{CHECKBOX_MAENNER}}</w:t>
+            </w:r>
+            <w:r>
+              <w:rPr>
+                <w:rFonts w:cs="Arial"/>
+              </w:rPr>
+              <w:t xml:space="preserve"> Männer</w:t>
+            </w:r>
+            <w:r>
+              <w:rPr>
+                <w:rFonts w:cs="Arial"/>
+              </w:rPr>
+              <w:tab/>
+            </w:r>
+            <w:r>
+              <w:rPr>
+                <w:rFonts w:ascii="Segoe UI Symbol" w:hAnsi="Segoe UI Symbol" w:cs="Arial"/>
+              </w:rPr>
+              <w:t>{{CHECKBOX_FRAUEN}}</w:t>
+            </w:r>
+            <w:r>
+              <w:rPr>
+                <w:rFonts w:cs="Arial"/>
+              </w:rPr>
+              <w:t xml:space="preserve"> Frauen</w:t>
+            </w:r>
+            <w:r>
+              <w:rPr>
+                <w:rFonts w:cs="Arial"/>
+              </w:rPr>
+              <w:tab/>
+            </w:r>
+            <w:r>
+              <w:rPr>
+                <w:rFonts w:ascii="Segoe UI Symbol" w:hAnsi="Segoe UI Symbol" w:cs="Arial"/>
+              </w:rPr>
+              <w:t>{{CHECKBOX_MAEDCHEN}}</w:t>
+            </w:r>
+            <w:r>
+              <w:rPr>
+                <w:rFonts w:cs="Arial"/>
+              </w:rPr>
+              <w:t xml:space="preserve"> Mädchen</w:t>
+            </w:r>
+            <w:r>
+              <w:rPr>
+                <w:rFonts w:cs="Arial"/>
+              </w:rPr>
+              <w:tab/>
+            </w:r>
+            <w:r>
+              <w:rPr>
+                <w:rFonts w:ascii="Segoe UI Symbol" w:hAnsi="Segoe UI Symbol" w:cs="Arial"/>
+              </w:rPr>
+              <w:t>{{CHECKBOX_ALTE_HERREN}}</w:t>
+            </w:r>
+            <w:r>
+              <w:rPr>
+                <w:rFonts w:cs="Arial"/>
+              </w:rPr>
+              <w:t xml:space="preserve"> Alte Herren</w:t>
+            </w:r>
+            <w:r>
+              <w:rPr>
+                <w:rFonts w:cs="Arial"/>
+              </w:rPr>
+              <w:tab/>
+            </w:r>
+            <w:r>
+              <w:rPr>
+                <w:rFonts w:ascii="Segoe UI Symbol" w:hAnsi="Segoe UI Symbol" w:cs="Arial"/>
+              </w:rPr>
+              <w:t>{</w:t>
+            </w:r>
+            <w:r>
+              <w:rPr>
+                <w:rFonts w:ascii="Segoe UI Symbol" w:hAnsi="Segoe UI Symbol" w:cs="Arial"/>
+              </w:rPr>
+              <w:t>{</w:t>
+            </w:r>
+            <w:r>
+              <w:rPr>
+                <w:rFonts w:ascii="Segoe UI Symbol" w:hAnsi="Segoe UI Symbol" w:cs="Arial"/>
+              </w:rPr>
+              <w:t>CHECKBOX_SONSTIGE}}</w:t>
+            </w:r>
+            <w:r>
+              <w:rPr>
+                <w:rFonts w:cs="Arial"/>
+              </w:rPr>
+              <w:t xml:space="preserve"> Sonstige</w:t>
             </w:r>
           </w:p>
         </w:tc>
@@ -129,16 +277,111 @@
                 <w:tab w:val="left" w:pos="6410"/>
                 <w:tab w:val="left" w:pos="8030"/>
               </w:tabs>
-              <w:jc w:val="both"/>
-              <w:rPr>
-                <w:rFonts w:cs="Arial"/>
-              </w:rPr>
-            </w:pPr>
-            <w:r>
-              <w:rPr>
-                <w:rFonts w:cs="Arial"/>
-              </w:rPr>
-              <w:t>{{CHECKBOX_A_JUN}} A-Junioren {{CHECKBOX_B_JUN}} B-Junioren {{CHECKBOX_C_JUN}} C-Junioren {{CHECKBOX_D_JUN}} D-Junioren {{CHECKBOX_E_JUN}} E-Junioren {{CHECKBOX_F_JUN}} F-Junioren</w:t>
+              <w:rPr>
+                <w:rFonts w:cs="Arial"/>
+              </w:rPr>
+            </w:pPr>
+            <w:r>
+              <w:rPr>
+                <w:rFonts w:ascii="Segoe UI Symbol" w:hAnsi="Segoe UI Symbol" w:cs="Arial"/>
+              </w:rPr>
+              <w:t>{{CHECKBOX_A_JUN}}</w:t>
+            </w:r>
+            <w:r>
+              <w:rPr>
+                <w:rFonts w:cs="Arial"/>
+              </w:rPr>
+              <w:t xml:space="preserve"> A-Junioren</w:t>
+            </w:r>
+            <w:r>
+              <w:rPr>
+                <w:rFonts w:cs="Arial"/>
+              </w:rPr>
+              <w:tab/>
+            </w:r>
+            <w:r>
+              <w:rPr>
+                <w:rFonts w:ascii="Segoe UI Symbol" w:hAnsi="Segoe UI Symbol" w:cs="Arial"/>
+              </w:rPr>
+              <w:t>{{CHECKBOX_B_JUN}}</w:t>
+            </w:r>
+            <w:r>
+              <w:rPr>
+                <w:rFonts w:cs="Arial"/>
+              </w:rPr>
+              <w:t xml:space="preserve"> B-Junioren</w:t>
+            </w:r>
+            <w:r>
+              <w:rPr>
+                <w:rFonts w:cs="Arial"/>
+              </w:rPr>
+              <w:tab/>
+            </w:r>
+            <w:r>
+              <w:rPr>
+                <w:rFonts w:ascii="Segoe UI Symbol" w:hAnsi="Segoe UI Symbol" w:cs="Arial"/>
+              </w:rPr>
+              <w:t>{{CHECKBOX_C_JUN}}</w:t>
+            </w:r>
+            <w:r>
+              <w:rPr>
+                <w:rFonts w:cs="Arial"/>
+              </w:rPr>
+              <w:t xml:space="preserve"> C-Junioren</w:t>
+            </w:r>
+            <w:r>
+              <w:rPr>
+                <w:rFonts w:cs="Arial"/>
+              </w:rPr>
+              <w:tab/>
+            </w:r>
+            <w:r>
+              <w:rPr>
+                <w:rFonts w:ascii="Segoe UI Symbol" w:hAnsi="Segoe UI Symbol" w:cs="Arial"/>
+              </w:rPr>
+              <w:t>{{CHECKBOX_D_JUN}}</w:t>
+            </w:r>
+            <w:r>
+              <w:rPr>
+                <w:rFonts w:cs="Arial"/>
+              </w:rPr>
+              <w:t xml:space="preserve"> D-Junioren</w:t>
+            </w:r>
+            <w:r>
+              <w:rPr>
+                <w:rFonts w:cs="Arial"/>
+              </w:rPr>
+              <w:tab/>
+            </w:r>
+            <w:r>
+              <w:rPr>
+                <w:rFonts w:ascii="Segoe UI Symbol" w:hAnsi="Segoe UI Symbol" w:cs="Arial"/>
+              </w:rPr>
+              <w:t>{{CHECKBOX_E_JUN}}</w:t>
+            </w:r>
+            <w:r>
+              <w:rPr>
+                <w:rFonts w:cs="Arial"/>
+              </w:rPr>
+              <w:t xml:space="preserve"> E-Junioren</w:t>
+            </w:r>
+            <w:r>
+              <w:rPr>
+                <w:rFonts w:cs="Arial"/>
+              </w:rPr>
+              <w:tab/>
+            </w:r>
+            <w:r>
+              <w:rPr>
+                <w:rFonts w:ascii="Segoe UI Symbol" w:hAnsi="Segoe UI Symbol" w:cs="Arial"/>
+              </w:rPr>
+              <w:t>{{CHECKBOX_F_JUN}}</w:t>
+            </w:r>
+            <w:r>
+              <w:rPr>
+                <w:rFonts w:cs="Arial"/>
+              </w:rPr>
+              <w:t xml:space="preserve"> F-Junioren</w:t>
             </w:r>
           </w:p>
         </w:tc>
@@ -1922,6 +2165,7 @@
         <w:rPr>
           <w:rFonts w:cs="Arial"/>
         </w:rPr>
+        <w:lastRenderedPageBreak/>
         <w:tab/>
       </w:r>
       <w:r>
@@ -2057,7 +2301,7 @@
       <w:rPr>
         <w:noProof/>
       </w:rPr>
-      <w:pict w14:anchorId="544AF9EA">
+      <w:pict w14:anchorId="1ADDAD21">
         <v:shapetype id="_x0000_t75" coordsize="21600,21600" o:spt="75" o:preferrelative="t" path="m@4@5l@4@11@9@11@9@5xe" filled="f" stroked="f">
           <v:stroke joinstyle="miter"/>
           <v:formulas>

</xml_diff>